<commit_message>
slides con presentacion personal
</commit_message>
<xml_diff>
--- a/docs/Aprendizajes.docx
+++ b/docs/Aprendizajes.docx
@@ -4,55 +4,38 @@
   <w:body>
     <w:p>
       <w:pPr>
+        <w:pStyle w:val="Title"/>
         <w:jc w:val="center"/>
-        <w:rPr>
-          <w:b/>
-          <w:sz w:val="40"/>
-        </w:rPr>
       </w:pPr>
       <w:proofErr w:type="spellStart"/>
       <w:r>
-        <w:rPr>
-          <w:b/>
-          <w:sz w:val="40"/>
-        </w:rPr>
         <w:t>Refactoring</w:t>
       </w:r>
       <w:proofErr w:type="spellEnd"/>
       <w:r>
-        <w:rPr>
-          <w:b/>
-          <w:sz w:val="40"/>
-        </w:rPr>
         <w:t xml:space="preserve"> Golf</w:t>
       </w:r>
-    </w:p>
-    <w:p>
-      <w:pPr>
-        <w:jc w:val="center"/>
-        <w:rPr>
-          <w:b/>
-          <w:sz w:val="40"/>
-        </w:rPr>
-      </w:pPr>
+      <w:bookmarkStart w:id="0" w:name="_GoBack"/>
+      <w:bookmarkEnd w:id="0"/>
     </w:p>
     <w:tbl>
       <w:tblPr>
         <w:tblStyle w:val="TableGrid"/>
-        <w:tblW w:w="10206" w:type="dxa"/>
+        <w:tblW w:w="10298" w:type="dxa"/>
         <w:tblInd w:w="250" w:type="dxa"/>
         <w:tblLook w:val="04A0" w:firstRow="1" w:lastRow="0" w:firstColumn="1" w:lastColumn="0" w:noHBand="0" w:noVBand="1"/>
       </w:tblPr>
       <w:tblGrid>
-        <w:gridCol w:w="10206"/>
+        <w:gridCol w:w="10298"/>
       </w:tblGrid>
       <w:tr>
         <w:trPr>
-          <w:trHeight w:val="557"/>
+          <w:trHeight w:val="531"/>
         </w:trPr>
         <w:tc>
           <w:tcPr>
-            <w:tcW w:w="10206" w:type="dxa"/>
+            <w:tcW w:w="10298" w:type="dxa"/>
+            <w:shd w:val="clear" w:color="auto" w:fill="000000" w:themeFill="text1"/>
             <w:vAlign w:val="center"/>
           </w:tcPr>
           <w:p>
@@ -75,16 +58,14 @@
       </w:tr>
       <w:tr>
         <w:trPr>
-          <w:trHeight w:val="13371"/>
+          <w:trHeight w:val="12732"/>
         </w:trPr>
         <w:tc>
           <w:tcPr>
-            <w:tcW w:w="10206" w:type="dxa"/>
+            <w:tcW w:w="10298" w:type="dxa"/>
           </w:tcPr>
           <w:p/>
         </w:tc>
-        <w:bookmarkStart w:id="0" w:name="_GoBack"/>
-        <w:bookmarkEnd w:id="0"/>
       </w:tr>
     </w:tbl>
     <w:p>
@@ -314,6 +295,46 @@
       </w:tblCellMar>
     </w:tblPr>
   </w:style>
+  <w:style w:type="paragraph" w:styleId="Title">
+    <w:name w:val="Title"/>
+    <w:basedOn w:val="Normal"/>
+    <w:next w:val="Normal"/>
+    <w:link w:val="TitleChar"/>
+    <w:uiPriority w:val="10"/>
+    <w:qFormat/>
+    <w:rsid w:val="0024784B"/>
+    <w:pPr>
+      <w:pBdr>
+        <w:bottom w:val="single" w:sz="8" w:space="4" w:color="4F81BD" w:themeColor="accent1"/>
+      </w:pBdr>
+      <w:spacing w:after="300"/>
+      <w:contextualSpacing/>
+    </w:pPr>
+    <w:rPr>
+      <w:rFonts w:asciiTheme="majorHAnsi" w:eastAsiaTheme="majorEastAsia" w:hAnsiTheme="majorHAnsi" w:cstheme="majorBidi"/>
+      <w:color w:val="17365D" w:themeColor="text2" w:themeShade="BF"/>
+      <w:spacing w:val="5"/>
+      <w:kern w:val="28"/>
+      <w:sz w:val="52"/>
+      <w:szCs w:val="52"/>
+    </w:rPr>
+  </w:style>
+  <w:style w:type="character" w:customStyle="1" w:styleId="TitleChar">
+    <w:name w:val="Title Char"/>
+    <w:basedOn w:val="DefaultParagraphFont"/>
+    <w:link w:val="Title"/>
+    <w:uiPriority w:val="10"/>
+    <w:rsid w:val="0024784B"/>
+    <w:rPr>
+      <w:rFonts w:asciiTheme="majorHAnsi" w:eastAsiaTheme="majorEastAsia" w:hAnsiTheme="majorHAnsi" w:cstheme="majorBidi"/>
+      <w:color w:val="17365D" w:themeColor="text2" w:themeShade="BF"/>
+      <w:spacing w:val="5"/>
+      <w:kern w:val="28"/>
+      <w:sz w:val="52"/>
+      <w:szCs w:val="52"/>
+      <w:lang w:val="es-ES_tradnl"/>
+    </w:rPr>
+  </w:style>
 </w:styles>
 </file>
 
@@ -525,6 +546,46 @@
         <w:right w:w="108" w:type="dxa"/>
       </w:tblCellMar>
     </w:tblPr>
+  </w:style>
+  <w:style w:type="paragraph" w:styleId="Title">
+    <w:name w:val="Title"/>
+    <w:basedOn w:val="Normal"/>
+    <w:next w:val="Normal"/>
+    <w:link w:val="TitleChar"/>
+    <w:uiPriority w:val="10"/>
+    <w:qFormat/>
+    <w:rsid w:val="0024784B"/>
+    <w:pPr>
+      <w:pBdr>
+        <w:bottom w:val="single" w:sz="8" w:space="4" w:color="4F81BD" w:themeColor="accent1"/>
+      </w:pBdr>
+      <w:spacing w:after="300"/>
+      <w:contextualSpacing/>
+    </w:pPr>
+    <w:rPr>
+      <w:rFonts w:asciiTheme="majorHAnsi" w:eastAsiaTheme="majorEastAsia" w:hAnsiTheme="majorHAnsi" w:cstheme="majorBidi"/>
+      <w:color w:val="17365D" w:themeColor="text2" w:themeShade="BF"/>
+      <w:spacing w:val="5"/>
+      <w:kern w:val="28"/>
+      <w:sz w:val="52"/>
+      <w:szCs w:val="52"/>
+    </w:rPr>
+  </w:style>
+  <w:style w:type="character" w:customStyle="1" w:styleId="TitleChar">
+    <w:name w:val="Title Char"/>
+    <w:basedOn w:val="DefaultParagraphFont"/>
+    <w:link w:val="Title"/>
+    <w:uiPriority w:val="10"/>
+    <w:rsid w:val="0024784B"/>
+    <w:rPr>
+      <w:rFonts w:asciiTheme="majorHAnsi" w:eastAsiaTheme="majorEastAsia" w:hAnsiTheme="majorHAnsi" w:cstheme="majorBidi"/>
+      <w:color w:val="17365D" w:themeColor="text2" w:themeShade="BF"/>
+      <w:spacing w:val="5"/>
+      <w:kern w:val="28"/>
+      <w:sz w:val="52"/>
+      <w:szCs w:val="52"/>
+      <w:lang w:val="es-ES_tradnl"/>
+    </w:rPr>
   </w:style>
 </w:styles>
 </file>
@@ -854,7 +915,7 @@
 </file>
 
 <file path=customXml/itemProps1.xml><?xml version="1.0" encoding="utf-8"?>
-<ds:datastoreItem xmlns:ds="http://schemas.openxmlformats.org/officeDocument/2006/customXml" ds:itemID="{956CA0F1-BE31-DF49-9DB6-B3AF16CC89C5}">
+<ds:datastoreItem xmlns:ds="http://schemas.openxmlformats.org/officeDocument/2006/customXml" ds:itemID="{A0447720-57EE-5947-8F65-64AB96619B47}">
   <ds:schemaRefs>
     <ds:schemaRef ds:uri="http://schemas.openxmlformats.org/officeDocument/2006/bibliography"/>
   </ds:schemaRefs>

</xml_diff>